<commit_message>
updated documents after review
</commit_message>
<xml_diff>
--- a/Project Files/01_SafetyPlan_LaneAssistance.docx
+++ b/Project Files/01_SafetyPlan_LaneAssistance.docx
@@ -15,9 +15,7 @@
         </w:rPr>
       </w:pPr>
       <w:bookmarkStart w:id="0" w:name="_gc2pz7m8v7e" w:colFirst="0" w:colLast="0"/>
-      <w:bookmarkStart w:id="1" w:name="_GoBack"/>
       <w:bookmarkEnd w:id="0"/>
-      <w:bookmarkEnd w:id="1"/>
       <w:r>
         <w:rPr>
           <w:noProof/>
@@ -132,8 +130,8 @@
           <w:szCs w:val="48"/>
         </w:rPr>
       </w:pPr>
-      <w:bookmarkStart w:id="2" w:name="_26sbew8fa0gp" w:colFirst="0" w:colLast="0"/>
-      <w:bookmarkEnd w:id="2"/>
+      <w:bookmarkStart w:id="1" w:name="_26sbew8fa0gp" w:colFirst="0" w:colLast="0"/>
+      <w:bookmarkEnd w:id="1"/>
     </w:p>
     <w:p>
       <w:pPr>
@@ -145,8 +143,8 @@
           <w:szCs w:val="48"/>
         </w:rPr>
       </w:pPr>
-      <w:bookmarkStart w:id="3" w:name="_1v0rwb789wl3" w:colFirst="0" w:colLast="0"/>
-      <w:bookmarkEnd w:id="3"/>
+      <w:bookmarkStart w:id="2" w:name="_1v0rwb789wl3" w:colFirst="0" w:colLast="0"/>
+      <w:bookmarkEnd w:id="2"/>
     </w:p>
     <w:p>
       <w:pPr>
@@ -157,8 +155,8 @@
           <w:szCs w:val="48"/>
         </w:rPr>
       </w:pPr>
-      <w:bookmarkStart w:id="4" w:name="_2468oyeg0eef" w:colFirst="0" w:colLast="0"/>
-      <w:bookmarkEnd w:id="4"/>
+      <w:bookmarkStart w:id="3" w:name="_2468oyeg0eef" w:colFirst="0" w:colLast="0"/>
+      <w:bookmarkEnd w:id="3"/>
     </w:p>
     <w:p/>
     <w:p/>
@@ -168,8 +166,8 @@
         <w:contextualSpacing w:val="0"/>
         <w:jc w:val="right"/>
       </w:pPr>
-      <w:bookmarkStart w:id="5" w:name="_ug35toubx59n" w:colFirst="0" w:colLast="0"/>
-      <w:bookmarkEnd w:id="5"/>
+      <w:bookmarkStart w:id="4" w:name="_ug35toubx59n" w:colFirst="0" w:colLast="0"/>
+      <w:bookmarkEnd w:id="4"/>
       <w:r>
         <w:rPr>
           <w:sz w:val="48"/>
@@ -204,7 +202,7 @@
           <w:b/>
           <w:color w:val="B7B7B7"/>
         </w:rPr>
-        <w:t>0.1</w:t>
+        <w:t>0.2</w:t>
       </w:r>
       <w:r>
         <w:rPr>
@@ -225,8 +223,8 @@
           <w:szCs w:val="48"/>
         </w:rPr>
       </w:pPr>
-      <w:bookmarkStart w:id="6" w:name="_ryo483hmgvs6" w:colFirst="0" w:colLast="0"/>
-      <w:bookmarkEnd w:id="6"/>
+      <w:bookmarkStart w:id="5" w:name="_ryo483hmgvs6" w:colFirst="0" w:colLast="0"/>
+      <w:bookmarkEnd w:id="5"/>
       <w:r>
         <w:rPr>
           <w:noProof/>
@@ -315,8 +313,8 @@
         <w:spacing w:before="480" w:after="180" w:line="240" w:lineRule="auto"/>
         <w:contextualSpacing w:val="0"/>
       </w:pPr>
-      <w:bookmarkStart w:id="7" w:name="_1t3h5sf" w:colFirst="0" w:colLast="0"/>
-      <w:bookmarkEnd w:id="7"/>
+      <w:bookmarkStart w:id="6" w:name="_1t3h5sf" w:colFirst="0" w:colLast="0"/>
+      <w:bookmarkEnd w:id="6"/>
       <w:r>
         <w:t>Document history</w:t>
       </w:r>
@@ -587,6 +585,14 @@
                 <w:szCs w:val="22"/>
               </w:rPr>
             </w:pPr>
+            <w:r>
+              <w:rPr>
+                <w:rFonts w:ascii="Calibri" w:eastAsia="Calibri" w:hAnsi="Calibri" w:cs="Calibri"/>
+                <w:sz w:val="22"/>
+                <w:szCs w:val="22"/>
+              </w:rPr>
+              <w:t>28.8.2017</w:t>
+            </w:r>
           </w:p>
         </w:tc>
         <w:tc>
@@ -603,6 +609,16 @@
                 <w:szCs w:val="22"/>
               </w:rPr>
             </w:pPr>
+            <w:r>
+              <w:rPr>
+                <w:rFonts w:ascii="Calibri" w:eastAsia="Calibri" w:hAnsi="Calibri" w:cs="Calibri"/>
+                <w:sz w:val="22"/>
+                <w:szCs w:val="22"/>
+              </w:rPr>
+              <w:t>0.2</w:t>
+            </w:r>
+            <w:bookmarkStart w:id="7" w:name="_GoBack"/>
+            <w:bookmarkEnd w:id="7"/>
           </w:p>
         </w:tc>
         <w:tc>
@@ -619,6 +635,14 @@
                 <w:szCs w:val="22"/>
               </w:rPr>
             </w:pPr>
+            <w:r>
+              <w:rPr>
+                <w:rFonts w:ascii="Calibri" w:eastAsia="Calibri" w:hAnsi="Calibri" w:cs="Calibri"/>
+                <w:sz w:val="22"/>
+                <w:szCs w:val="22"/>
+              </w:rPr>
+              <w:t>Aneeq Mahmood</w:t>
+            </w:r>
           </w:p>
         </w:tc>
         <w:tc>
@@ -635,6 +659,14 @@
                 <w:szCs w:val="22"/>
               </w:rPr>
             </w:pPr>
+            <w:r>
+              <w:rPr>
+                <w:rFonts w:ascii="Calibri" w:eastAsia="Calibri" w:hAnsi="Calibri" w:cs="Calibri"/>
+                <w:sz w:val="22"/>
+                <w:szCs w:val="22"/>
+              </w:rPr>
+              <w:t>Safety plan for lane assistance</w:t>
+            </w:r>
           </w:p>
         </w:tc>
       </w:tr>
@@ -2441,7 +2473,7 @@
               <w:spacing w:line="240" w:lineRule="auto"/>
             </w:pPr>
             <w:r>
-              <w:t>All Team Members</w:t>
+              <w:t>Safety Manager</w:t>
             </w:r>
           </w:p>
         </w:tc>
@@ -2506,7 +2538,7 @@
               <w:spacing w:line="240" w:lineRule="auto"/>
             </w:pPr>
             <w:r>
-              <w:t>All Team Members</w:t>
+              <w:t>Safety Manager</w:t>
             </w:r>
           </w:p>
         </w:tc>
@@ -2766,7 +2798,7 @@
               <w:spacing w:line="240" w:lineRule="auto"/>
             </w:pPr>
             <w:r>
-              <w:t>Safety Assessor</w:t>
+              <w:t>Safety Auditor</w:t>
             </w:r>
           </w:p>
         </w:tc>
@@ -2840,7 +2872,7 @@
               <w:spacing w:line="240" w:lineRule="auto"/>
             </w:pPr>
             <w:r>
-              <w:t>Auditor</w:t>
+              <w:t>Manager</w:t>
             </w:r>
           </w:p>
         </w:tc>

</xml_diff>